<commit_message>
Pull my Push to Push your Pull
Push pull
</commit_message>
<xml_diff>
--- a/LEA1 SS 23 - Tätigkeitsbericht2.docx
+++ b/LEA1 SS 23 - Tätigkeitsbericht2.docx
@@ -24,12 +24,19 @@
           <w:rFonts w:ascii="Arial" w:eastAsia="Times New Roman" w:hAnsi="Arial" w:cs="Arial"/>
           <w:lang w:eastAsia="en-GB"/>
         </w:rPr>
-        <w:t>Studierender1: _________________</w:t>
+        <w:t xml:space="preserve">Studierender1: </w:t>
       </w:r>
       <w:r>
         <w:rPr>
           <w:rFonts w:ascii="Arial" w:eastAsia="Times New Roman" w:hAnsi="Arial" w:cs="Arial"/>
-          <w:lang w:val="de-DE" w:eastAsia="en-GB"/>
+          <w:lang w:eastAsia="en-GB"/>
+        </w:rPr>
+        <w:t>Sidney K. Bayerlein</w:t>
+      </w:r>
+      <w:r>
+        <w:rPr>
+          <w:rFonts w:ascii="Arial" w:eastAsia="Times New Roman" w:hAnsi="Arial" w:cs="Arial"/>
+          <w:lang w:eastAsia="en-GB"/>
         </w:rPr>
         <w:t xml:space="preserve"> </w:t>
       </w:r>
@@ -43,7 +50,7 @@
       <w:r>
         <w:rPr>
           <w:rFonts w:ascii="Arial" w:eastAsia="Times New Roman" w:hAnsi="Arial" w:cs="Arial"/>
-          <w:lang w:val="de-DE" w:eastAsia="en-GB"/>
+          <w:lang w:eastAsia="en-GB"/>
         </w:rPr>
         <w:t xml:space="preserve">   </w:t>
       </w:r>
@@ -52,7 +59,14 @@
           <w:rFonts w:ascii="Arial" w:eastAsia="Times New Roman" w:hAnsi="Arial" w:cs="Arial"/>
           <w:lang w:eastAsia="en-GB"/>
         </w:rPr>
-        <w:t>Studierender2: __________________</w:t>
+        <w:t xml:space="preserve">Studierender2: </w:t>
+      </w:r>
+      <w:r>
+        <w:rPr>
+          <w:rFonts w:ascii="Arial" w:eastAsia="Times New Roman" w:hAnsi="Arial" w:cs="Arial"/>
+          <w:lang w:eastAsia="en-GB"/>
+        </w:rPr>
+        <w:t>Erik Peters</w:t>
       </w:r>
     </w:p>
     <w:p>
@@ -68,7 +82,42 @@
           <w:rFonts w:ascii="Arial" w:eastAsia="Times New Roman" w:hAnsi="Arial" w:cs="Arial"/>
           <w:lang w:eastAsia="en-GB"/>
         </w:rPr>
-        <w:t>Woche ______ vom ____________ bis ___________</w:t>
+        <w:t xml:space="preserve">Woche </w:t>
+      </w:r>
+      <w:r>
+        <w:rPr>
+          <w:rFonts w:ascii="Arial" w:eastAsia="Times New Roman" w:hAnsi="Arial" w:cs="Arial"/>
+          <w:lang w:eastAsia="en-GB"/>
+        </w:rPr>
+        <w:t>KW39</w:t>
+      </w:r>
+      <w:r>
+        <w:rPr>
+          <w:rFonts w:ascii="Arial" w:eastAsia="Times New Roman" w:hAnsi="Arial" w:cs="Arial"/>
+          <w:lang w:eastAsia="en-GB"/>
+        </w:rPr>
+        <w:t xml:space="preserve"> vom </w:t>
+      </w:r>
+      <w:r>
+        <w:rPr>
+          <w:rFonts w:ascii="Arial" w:eastAsia="Times New Roman" w:hAnsi="Arial" w:cs="Arial"/>
+          <w:lang w:eastAsia="en-GB"/>
+        </w:rPr>
+        <w:t>25.09</w:t>
+      </w:r>
+      <w:r>
+        <w:rPr>
+          <w:rFonts w:ascii="Arial" w:eastAsia="Times New Roman" w:hAnsi="Arial" w:cs="Arial"/>
+          <w:lang w:eastAsia="en-GB"/>
+        </w:rPr>
+        <w:t xml:space="preserve"> bis</w:t>
+      </w:r>
+      <w:r>
+        <w:rPr>
+          <w:rFonts w:ascii="Arial" w:eastAsia="Times New Roman" w:hAnsi="Arial" w:cs="Arial"/>
+          <w:lang w:eastAsia="en-GB"/>
+        </w:rPr>
+        <w:t xml:space="preserve"> 29.09</w:t>
       </w:r>
     </w:p>
     <w:p>
@@ -305,27 +354,27 @@
               <w:spacing w:before="100" w:beforeAutospacing="1"/>
               <w:rPr>
                 <w:rFonts w:ascii="Arial" w:eastAsia="Times New Roman" w:hAnsi="Arial" w:cs="Arial"/>
-                <w:lang w:val="de-DE" w:eastAsia="en-GB"/>
-              </w:rPr>
-            </w:pPr>
-            <w:r>
-              <w:rPr>
-                <w:rFonts w:ascii="Arial" w:eastAsia="Times New Roman" w:hAnsi="Arial" w:cs="Arial"/>
-                <w:lang w:val="de-DE" w:eastAsia="en-GB"/>
+                <w:lang w:eastAsia="en-GB"/>
+              </w:rPr>
+            </w:pPr>
+            <w:r>
+              <w:rPr>
+                <w:rFonts w:ascii="Arial" w:eastAsia="Times New Roman" w:hAnsi="Arial" w:cs="Arial"/>
+                <w:lang w:eastAsia="en-GB"/>
               </w:rPr>
               <w:t xml:space="preserve">Button Design geändert, da es </w:t>
             </w:r>
             <w:r>
               <w:rPr>
                 <w:rFonts w:ascii="Arial" w:eastAsia="Times New Roman" w:hAnsi="Arial" w:cs="Arial"/>
-                <w:lang w:val="de-DE" w:eastAsia="en-GB"/>
+                <w:lang w:eastAsia="en-GB"/>
               </w:rPr>
               <w:t>gar nicht</w:t>
             </w:r>
             <w:r>
               <w:rPr>
                 <w:rFonts w:ascii="Arial" w:eastAsia="Times New Roman" w:hAnsi="Arial" w:cs="Arial"/>
-                <w:lang w:val="de-DE" w:eastAsia="en-GB"/>
+                <w:lang w:eastAsia="en-GB"/>
               </w:rPr>
               <w:t xml:space="preserve"> gut aussah</w:t>
             </w:r>
@@ -347,20 +396,20 @@
               <w:spacing w:before="100" w:beforeAutospacing="1"/>
               <w:rPr>
                 <w:rFonts w:ascii="Arial" w:eastAsia="Times New Roman" w:hAnsi="Arial" w:cs="Arial"/>
-                <w:lang w:val="de-DE" w:eastAsia="en-GB"/>
-              </w:rPr>
-            </w:pPr>
-            <w:r>
-              <w:rPr>
-                <w:rFonts w:ascii="Arial" w:eastAsia="Times New Roman" w:hAnsi="Arial" w:cs="Arial"/>
-                <w:lang w:val="de-DE" w:eastAsia="en-GB"/>
+                <w:lang w:eastAsia="en-GB"/>
+              </w:rPr>
+            </w:pPr>
+            <w:r>
+              <w:rPr>
+                <w:rFonts w:ascii="Arial" w:eastAsia="Times New Roman" w:hAnsi="Arial" w:cs="Arial"/>
+                <w:lang w:eastAsia="en-GB"/>
               </w:rPr>
               <w:t>10uhr gekommen</w:t>
             </w:r>
             <w:r>
               <w:rPr>
                 <w:rFonts w:ascii="Arial" w:eastAsia="Times New Roman" w:hAnsi="Arial" w:cs="Arial"/>
-                <w:lang w:val="de-DE" w:eastAsia="en-GB"/>
+                <w:lang w:eastAsia="en-GB"/>
               </w:rPr>
               <w:t xml:space="preserve"> wegen Fahrprüfung, Unwetterwarnung eingebracht</w:t>
             </w:r>
@@ -436,6 +485,55 @@
                 <w:lang w:eastAsia="en-GB"/>
               </w:rPr>
             </w:pPr>
+            <w:r>
+              <w:rPr>
+                <w:rFonts w:ascii="Arial" w:eastAsia="Times New Roman" w:hAnsi="Arial" w:cs="Arial"/>
+                <w:lang w:eastAsia="en-GB"/>
+              </w:rPr>
+              <w:t>Button Design</w:t>
+            </w:r>
+            <w:r>
+              <w:rPr>
+                <w:rFonts w:ascii="Arial" w:eastAsia="Times New Roman" w:hAnsi="Arial" w:cs="Arial"/>
+                <w:lang w:eastAsia="en-GB"/>
+              </w:rPr>
+              <w:t xml:space="preserve"> nochmal neu gemacht,</w:t>
+            </w:r>
+            <w:r>
+              <w:rPr>
+                <w:rFonts w:ascii="Arial" w:eastAsia="Times New Roman" w:hAnsi="Arial" w:cs="Arial"/>
+                <w:lang w:eastAsia="en-GB"/>
+              </w:rPr>
+              <w:t xml:space="preserve"> alle rund gemacht, Symbole anstatt Text </w:t>
+            </w:r>
+            <w:r>
+              <w:rPr>
+                <w:rFonts w:ascii="Arial" w:eastAsia="Times New Roman" w:hAnsi="Arial" w:cs="Arial"/>
+                <w:lang w:eastAsia="en-GB"/>
+              </w:rPr>
+              <w:t xml:space="preserve">in </w:t>
+            </w:r>
+            <w:r>
+              <w:rPr>
+                <w:rFonts w:ascii="Arial" w:eastAsia="Times New Roman" w:hAnsi="Arial" w:cs="Arial"/>
+                <w:lang w:eastAsia="en-GB"/>
+              </w:rPr>
+              <w:t>Buttons</w:t>
+            </w:r>
+            <w:r>
+              <w:rPr>
+                <w:rFonts w:ascii="Arial" w:eastAsia="Times New Roman" w:hAnsi="Arial" w:cs="Arial"/>
+                <w:lang w:eastAsia="en-GB"/>
+              </w:rPr>
+              <w:t>, Die ganze Anwendung und den Inhalt aligned und ein paar Eigenschaften einzelnen Windows hinzugefügt</w:t>
+            </w:r>
+            <w:r>
+              <w:rPr>
+                <w:rFonts w:ascii="Arial" w:eastAsia="Times New Roman" w:hAnsi="Arial" w:cs="Arial"/>
+                <w:lang w:eastAsia="en-GB"/>
+              </w:rPr>
+              <w:br/>
+            </w:r>
           </w:p>
         </w:tc>
         <w:tc>
@@ -457,6 +555,27 @@
                 <w:lang w:eastAsia="en-GB"/>
               </w:rPr>
             </w:pPr>
+            <w:r>
+              <w:rPr>
+                <w:rFonts w:ascii="Arial" w:eastAsia="Times New Roman" w:hAnsi="Arial" w:cs="Arial"/>
+                <w:lang w:eastAsia="en-GB"/>
+              </w:rPr>
+              <w:t xml:space="preserve">Delete Button im </w:t>
+            </w:r>
+            <w:r>
+              <w:rPr>
+                <w:rFonts w:ascii="Arial" w:eastAsia="Times New Roman" w:hAnsi="Arial" w:cs="Arial"/>
+                <w:lang w:eastAsia="en-GB"/>
+              </w:rPr>
+              <w:t>r</w:t>
+            </w:r>
+            <w:r>
+              <w:rPr>
+                <w:rFonts w:ascii="Arial" w:eastAsia="Times New Roman" w:hAnsi="Arial" w:cs="Arial"/>
+                <w:lang w:eastAsia="en-GB"/>
+              </w:rPr>
+              <w:t>ectangle hinzugefügt</w:t>
+            </w:r>
           </w:p>
         </w:tc>
       </w:tr>
@@ -1335,7 +1454,7 @@
         <w:rFonts w:asciiTheme="minorHAnsi" w:eastAsiaTheme="minorHAnsi" w:hAnsiTheme="minorHAnsi" w:cstheme="minorBidi"/>
         <w:sz w:val="24"/>
         <w:szCs w:val="24"/>
-        <w:lang w:eastAsia="en-US" w:bidi="ar-SA"/>
+        <w:lang w:val="de-DE" w:eastAsia="en-US" w:bidi="ar-SA"/>
       </w:rPr>
     </w:rPrDefault>
     <w:pPrDefault/>
@@ -2063,6 +2182,21 @@
 </file>
 
 <file path=customXml/item1.xml><?xml version="1.0" encoding="utf-8"?>
+<?mso-contentType ?>
+<FormTemplates xmlns="http://schemas.microsoft.com/sharepoint/v3/contenttype/forms">
+  <Display>DocumentLibraryForm</Display>
+  <Edit>DocumentLibraryForm</Edit>
+  <New>DocumentLibraryForm</New>
+</FormTemplates>
+</file>
+
+<file path=customXml/item2.xml><?xml version="1.0" encoding="utf-8"?>
+<p:properties xmlns:p="http://schemas.microsoft.com/office/2006/metadata/properties" xmlns:xsi="http://www.w3.org/2001/XMLSchema-instance" xmlns:pc="http://schemas.microsoft.com/office/infopath/2007/PartnerControls">
+  <documentManagement/>
+</p:properties>
+</file>
+
+<file path=customXml/item3.xml><?xml version="1.0" encoding="utf-8"?>
 <ct:contentTypeSchema xmlns:ct="http://schemas.microsoft.com/office/2006/metadata/contentType" xmlns:ma="http://schemas.microsoft.com/office/2006/metadata/properties/metaAttributes" ct:_="" ma:_="" ma:contentTypeName="Dokument" ma:contentTypeID="0x0101000E30DB3ACEB596449113E5844A5403C4" ma:contentTypeVersion="4" ma:contentTypeDescription="Ein neues Dokument erstellen." ma:contentTypeScope="" ma:versionID="9134900d69bce28703dd6708735f5571">
   <xsd:schema xmlns:xsd="http://www.w3.org/2001/XMLSchema" xmlns:xs="http://www.w3.org/2001/XMLSchema" xmlns:p="http://schemas.microsoft.com/office/2006/metadata/properties" xmlns:ns2="24e4c8b6-8f07-43f3-94cf-d50b581093ae" targetNamespace="http://schemas.microsoft.com/office/2006/metadata/properties" ma:root="true" ma:fieldsID="247d96fcc21541bae7f56371cd3df9d1" ns2:_="">
     <xsd:import namespace="24e4c8b6-8f07-43f3-94cf-d50b581093ae"/>
@@ -2206,22 +2340,24 @@
 </ct:contentTypeSchema>
 </file>
 
-<file path=customXml/item2.xml><?xml version="1.0" encoding="utf-8"?>
-<p:properties xmlns:p="http://schemas.microsoft.com/office/2006/metadata/properties" xmlns:xsi="http://www.w3.org/2001/XMLSchema-instance" xmlns:pc="http://schemas.microsoft.com/office/infopath/2007/PartnerControls">
-  <documentManagement/>
-</p:properties>
+<file path=customXml/itemProps1.xml><?xml version="1.0" encoding="utf-8"?>
+<ds:datastoreItem xmlns:ds="http://schemas.openxmlformats.org/officeDocument/2006/customXml" ds:itemID="{EE2F60F9-F6DB-4DC8-A225-08396EC05567}">
+  <ds:schemaRefs>
+    <ds:schemaRef ds:uri="http://schemas.microsoft.com/sharepoint/v3/contenttype/forms"/>
+  </ds:schemaRefs>
+</ds:datastoreItem>
 </file>
 
-<file path=customXml/item3.xml><?xml version="1.0" encoding="utf-8"?>
-<?mso-contentType ?>
-<FormTemplates xmlns="http://schemas.microsoft.com/sharepoint/v3/contenttype/forms">
-  <Display>DocumentLibraryForm</Display>
-  <Edit>DocumentLibraryForm</Edit>
-  <New>DocumentLibraryForm</New>
-</FormTemplates>
+<file path=customXml/itemProps2.xml><?xml version="1.0" encoding="utf-8"?>
+<ds:datastoreItem xmlns:ds="http://schemas.openxmlformats.org/officeDocument/2006/customXml" ds:itemID="{7FCF4B98-2EA5-4852-B7DC-62C76A7D04D2}">
+  <ds:schemaRefs>
+    <ds:schemaRef ds:uri="http://schemas.microsoft.com/office/2006/metadata/properties"/>
+    <ds:schemaRef ds:uri="http://schemas.microsoft.com/office/infopath/2007/PartnerControls"/>
+  </ds:schemaRefs>
+</ds:datastoreItem>
 </file>
 
-<file path=customXml/itemProps1.xml><?xml version="1.0" encoding="utf-8"?>
+<file path=customXml/itemProps3.xml><?xml version="1.0" encoding="utf-8"?>
 <ds:datastoreItem xmlns:ds="http://schemas.openxmlformats.org/officeDocument/2006/customXml" ds:itemID="{A94C30D2-4760-427B-9BD7-DB9E39CD466C}">
   <ds:schemaRefs>
     <ds:schemaRef ds:uri="http://schemas.microsoft.com/office/2006/metadata/contentType"/>
@@ -2237,21 +2373,4 @@
     <ds:schemaRef ds:uri="http://schemas.microsoft.com/internal/obd"/>
   </ds:schemaRefs>
 </ds:datastoreItem>
-</file>
-
-<file path=customXml/itemProps2.xml><?xml version="1.0" encoding="utf-8"?>
-<ds:datastoreItem xmlns:ds="http://schemas.openxmlformats.org/officeDocument/2006/customXml" ds:itemID="{7FCF4B98-2EA5-4852-B7DC-62C76A7D04D2}">
-  <ds:schemaRefs>
-    <ds:schemaRef ds:uri="http://schemas.microsoft.com/office/2006/metadata/properties"/>
-    <ds:schemaRef ds:uri="http://schemas.microsoft.com/office/infopath/2007/PartnerControls"/>
-  </ds:schemaRefs>
-</ds:datastoreItem>
-</file>
-
-<file path=customXml/itemProps3.xml><?xml version="1.0" encoding="utf-8"?>
-<ds:datastoreItem xmlns:ds="http://schemas.openxmlformats.org/officeDocument/2006/customXml" ds:itemID="{EE2F60F9-F6DB-4DC8-A225-08396EC05567}">
-  <ds:schemaRefs>
-    <ds:schemaRef ds:uri="http://schemas.microsoft.com/sharepoint/v3/contenttype/forms"/>
-  </ds:schemaRefs>
-</ds:datastoreItem>
 </file>
</xml_diff>

<commit_message>
Daten Anzeige verbessert (rectangle)
</commit_message>
<xml_diff>
--- a/LEA1 SS 23 - Tätigkeitsbericht2.docx
+++ b/LEA1 SS 23 - Tätigkeitsbericht2.docx
@@ -560,21 +560,28 @@
                 <w:rFonts w:ascii="Arial" w:eastAsia="Times New Roman" w:hAnsi="Arial" w:cs="Arial"/>
                 <w:lang w:eastAsia="en-GB"/>
               </w:rPr>
-              <w:t xml:space="preserve">Delete Button im </w:t>
-            </w:r>
-            <w:r>
-              <w:rPr>
-                <w:rFonts w:ascii="Arial" w:eastAsia="Times New Roman" w:hAnsi="Arial" w:cs="Arial"/>
-                <w:lang w:eastAsia="en-GB"/>
-              </w:rPr>
-              <w:t>r</w:t>
-            </w:r>
-            <w:r>
-              <w:rPr>
-                <w:rFonts w:ascii="Arial" w:eastAsia="Times New Roman" w:hAnsi="Arial" w:cs="Arial"/>
-                <w:lang w:eastAsia="en-GB"/>
-              </w:rPr>
-              <w:t>ectangle hinzugefügt</w:t>
+              <w:t>Delete Button im rectangle hinzugefügt</w:t>
+            </w:r>
+            <w:r>
+              <w:rPr>
+                <w:rFonts w:ascii="Arial" w:eastAsia="Times New Roman" w:hAnsi="Arial" w:cs="Arial"/>
+                <w:lang w:eastAsia="en-GB"/>
+              </w:rPr>
+              <w:t xml:space="preserve"> mit der dazugehörigen Button Click </w:t>
+            </w:r>
+            <w:r>
+              <w:rPr>
+                <w:rFonts w:ascii="Arial" w:eastAsia="Times New Roman" w:hAnsi="Arial" w:cs="Arial"/>
+                <w:lang w:eastAsia="en-GB"/>
+              </w:rPr>
+              <w:t>Methode</w:t>
+            </w:r>
+            <w:r>
+              <w:rPr>
+                <w:rFonts w:ascii="Arial" w:eastAsia="Times New Roman" w:hAnsi="Arial" w:cs="Arial"/>
+                <w:lang w:eastAsia="en-GB"/>
+              </w:rPr>
+              <w:t>, Lesen/schreiben mit der Datei vernünftig hingekriegt</w:t>
             </w:r>
           </w:p>
         </w:tc>
@@ -648,6 +655,27 @@
                 <w:lang w:eastAsia="en-GB"/>
               </w:rPr>
             </w:pPr>
+            <w:r>
+              <w:rPr>
+                <w:rFonts w:ascii="Arial" w:eastAsia="Times New Roman" w:hAnsi="Arial" w:cs="Arial"/>
+                <w:lang w:eastAsia="en-GB"/>
+              </w:rPr>
+              <w:t>Design, Daten</w:t>
+            </w:r>
+            <w:r>
+              <w:rPr>
+                <w:rFonts w:ascii="Arial" w:eastAsia="Times New Roman" w:hAnsi="Arial" w:cs="Arial"/>
+                <w:lang w:eastAsia="en-GB"/>
+              </w:rPr>
+              <w:t xml:space="preserve"> </w:t>
+            </w:r>
+            <w:r>
+              <w:rPr>
+                <w:rFonts w:ascii="Arial" w:eastAsia="Times New Roman" w:hAnsi="Arial" w:cs="Arial"/>
+                <w:lang w:eastAsia="en-GB"/>
+              </w:rPr>
+              <w:t>anzeige verbessert,</w:t>
+            </w:r>
           </w:p>
         </w:tc>
         <w:tc>
@@ -669,6 +697,20 @@
                 <w:lang w:eastAsia="en-GB"/>
               </w:rPr>
             </w:pPr>
+            <w:r>
+              <w:rPr>
+                <w:rFonts w:ascii="Arial" w:eastAsia="Times New Roman" w:hAnsi="Arial" w:cs="Arial"/>
+                <w:lang w:eastAsia="en-GB"/>
+              </w:rPr>
+              <w:t xml:space="preserve">Settings </w:t>
+            </w:r>
+            <w:r>
+              <w:rPr>
+                <w:rFonts w:ascii="Arial" w:eastAsia="Times New Roman" w:hAnsi="Arial" w:cs="Arial"/>
+                <w:lang w:eastAsia="en-GB"/>
+              </w:rPr>
+              <w:t>speichern und abrufen</w:t>
+            </w:r>
           </w:p>
         </w:tc>
       </w:tr>
@@ -2182,21 +2224,6 @@
 </file>
 
 <file path=customXml/item1.xml><?xml version="1.0" encoding="utf-8"?>
-<?mso-contentType ?>
-<FormTemplates xmlns="http://schemas.microsoft.com/sharepoint/v3/contenttype/forms">
-  <Display>DocumentLibraryForm</Display>
-  <Edit>DocumentLibraryForm</Edit>
-  <New>DocumentLibraryForm</New>
-</FormTemplates>
-</file>
-
-<file path=customXml/item2.xml><?xml version="1.0" encoding="utf-8"?>
-<p:properties xmlns:p="http://schemas.microsoft.com/office/2006/metadata/properties" xmlns:xsi="http://www.w3.org/2001/XMLSchema-instance" xmlns:pc="http://schemas.microsoft.com/office/infopath/2007/PartnerControls">
-  <documentManagement/>
-</p:properties>
-</file>
-
-<file path=customXml/item3.xml><?xml version="1.0" encoding="utf-8"?>
 <ct:contentTypeSchema xmlns:ct="http://schemas.microsoft.com/office/2006/metadata/contentType" xmlns:ma="http://schemas.microsoft.com/office/2006/metadata/properties/metaAttributes" ct:_="" ma:_="" ma:contentTypeName="Dokument" ma:contentTypeID="0x0101000E30DB3ACEB596449113E5844A5403C4" ma:contentTypeVersion="4" ma:contentTypeDescription="Ein neues Dokument erstellen." ma:contentTypeScope="" ma:versionID="9134900d69bce28703dd6708735f5571">
   <xsd:schema xmlns:xsd="http://www.w3.org/2001/XMLSchema" xmlns:xs="http://www.w3.org/2001/XMLSchema" xmlns:p="http://schemas.microsoft.com/office/2006/metadata/properties" xmlns:ns2="24e4c8b6-8f07-43f3-94cf-d50b581093ae" targetNamespace="http://schemas.microsoft.com/office/2006/metadata/properties" ma:root="true" ma:fieldsID="247d96fcc21541bae7f56371cd3df9d1" ns2:_="">
     <xsd:import namespace="24e4c8b6-8f07-43f3-94cf-d50b581093ae"/>
@@ -2340,24 +2367,22 @@
 </ct:contentTypeSchema>
 </file>
 
-<file path=customXml/itemProps1.xml><?xml version="1.0" encoding="utf-8"?>
-<ds:datastoreItem xmlns:ds="http://schemas.openxmlformats.org/officeDocument/2006/customXml" ds:itemID="{EE2F60F9-F6DB-4DC8-A225-08396EC05567}">
-  <ds:schemaRefs>
-    <ds:schemaRef ds:uri="http://schemas.microsoft.com/sharepoint/v3/contenttype/forms"/>
-  </ds:schemaRefs>
-</ds:datastoreItem>
+<file path=customXml/item2.xml><?xml version="1.0" encoding="utf-8"?>
+<p:properties xmlns:p="http://schemas.microsoft.com/office/2006/metadata/properties" xmlns:xsi="http://www.w3.org/2001/XMLSchema-instance" xmlns:pc="http://schemas.microsoft.com/office/infopath/2007/PartnerControls">
+  <documentManagement/>
+</p:properties>
 </file>
 
-<file path=customXml/itemProps2.xml><?xml version="1.0" encoding="utf-8"?>
-<ds:datastoreItem xmlns:ds="http://schemas.openxmlformats.org/officeDocument/2006/customXml" ds:itemID="{7FCF4B98-2EA5-4852-B7DC-62C76A7D04D2}">
-  <ds:schemaRefs>
-    <ds:schemaRef ds:uri="http://schemas.microsoft.com/office/2006/metadata/properties"/>
-    <ds:schemaRef ds:uri="http://schemas.microsoft.com/office/infopath/2007/PartnerControls"/>
-  </ds:schemaRefs>
-</ds:datastoreItem>
+<file path=customXml/item3.xml><?xml version="1.0" encoding="utf-8"?>
+<?mso-contentType ?>
+<FormTemplates xmlns="http://schemas.microsoft.com/sharepoint/v3/contenttype/forms">
+  <Display>DocumentLibraryForm</Display>
+  <Edit>DocumentLibraryForm</Edit>
+  <New>DocumentLibraryForm</New>
+</FormTemplates>
 </file>
 
-<file path=customXml/itemProps3.xml><?xml version="1.0" encoding="utf-8"?>
+<file path=customXml/itemProps1.xml><?xml version="1.0" encoding="utf-8"?>
 <ds:datastoreItem xmlns:ds="http://schemas.openxmlformats.org/officeDocument/2006/customXml" ds:itemID="{A94C30D2-4760-427B-9BD7-DB9E39CD466C}">
   <ds:schemaRefs>
     <ds:schemaRef ds:uri="http://schemas.microsoft.com/office/2006/metadata/contentType"/>
@@ -2373,4 +2398,21 @@
     <ds:schemaRef ds:uri="http://schemas.microsoft.com/internal/obd"/>
   </ds:schemaRefs>
 </ds:datastoreItem>
+</file>
+
+<file path=customXml/itemProps2.xml><?xml version="1.0" encoding="utf-8"?>
+<ds:datastoreItem xmlns:ds="http://schemas.openxmlformats.org/officeDocument/2006/customXml" ds:itemID="{7FCF4B98-2EA5-4852-B7DC-62C76A7D04D2}">
+  <ds:schemaRefs>
+    <ds:schemaRef ds:uri="http://schemas.microsoft.com/office/2006/metadata/properties"/>
+    <ds:schemaRef ds:uri="http://schemas.microsoft.com/office/infopath/2007/PartnerControls"/>
+  </ds:schemaRefs>
+</ds:datastoreItem>
+</file>
+
+<file path=customXml/itemProps3.xml><?xml version="1.0" encoding="utf-8"?>
+<ds:datastoreItem xmlns:ds="http://schemas.openxmlformats.org/officeDocument/2006/customXml" ds:itemID="{EE2F60F9-F6DB-4DC8-A225-08396EC05567}">
+  <ds:schemaRefs>
+    <ds:schemaRef ds:uri="http://schemas.microsoft.com/sharepoint/v3/contenttype/forms"/>
+  </ds:schemaRefs>
+</ds:datastoreItem>
 </file>
</xml_diff>

<commit_message>
Fertig (Nur noch 3 Bilder)
Sonnenaufgang's Bilder fehlen nurnoch
</commit_message>
<xml_diff>
--- a/LEA1 SS 23 - Tätigkeitsbericht2.docx
+++ b/LEA1 SS 23 - Tätigkeitsbericht2.docx
@@ -148,9 +148,9 @@
         <w:tblLook w:val="04A0" w:firstRow="1" w:lastRow="0" w:firstColumn="1" w:lastColumn="0" w:noHBand="0" w:noVBand="1"/>
       </w:tblPr>
       <w:tblGrid>
-        <w:gridCol w:w="2970"/>
-        <w:gridCol w:w="2436"/>
-        <w:gridCol w:w="3604"/>
+        <w:gridCol w:w="2651"/>
+        <w:gridCol w:w="3073"/>
+        <w:gridCol w:w="3286"/>
       </w:tblGrid>
       <w:tr>
         <w:trPr>
@@ -311,6 +311,7 @@
                 <w:lang w:eastAsia="en-GB"/>
               </w:rPr>
             </w:pPr>
+            <w:proofErr w:type="spellStart"/>
             <w:r>
               <w:rPr>
                 <w:rFonts w:ascii="Arial" w:eastAsia="Times New Roman" w:hAnsi="Arial" w:cs="Arial"/>
@@ -318,6 +319,7 @@
               </w:rPr>
               <w:t>Montag Vormittag</w:t>
             </w:r>
+            <w:proofErr w:type="spellEnd"/>
           </w:p>
           <w:p>
             <w:pPr>
@@ -439,6 +441,7 @@
                 <w:lang w:eastAsia="en-GB"/>
               </w:rPr>
             </w:pPr>
+            <w:proofErr w:type="spellStart"/>
             <w:r>
               <w:rPr>
                 <w:rFonts w:ascii="Arial" w:eastAsia="Times New Roman" w:hAnsi="Arial" w:cs="Arial"/>
@@ -446,6 +449,7 @@
               </w:rPr>
               <w:t>Montag Nachmittag</w:t>
             </w:r>
+            <w:proofErr w:type="spellEnd"/>
           </w:p>
           <w:p>
             <w:pPr>
@@ -525,7 +529,23 @@
                 <w:rFonts w:ascii="Arial" w:eastAsia="Times New Roman" w:hAnsi="Arial" w:cs="Arial"/>
                 <w:lang w:eastAsia="en-GB"/>
               </w:rPr>
-              <w:t>, Die ganze Anwendung und den Inhalt aligned und ein paar Eigenschaften einzelnen Windows hinzugefügt</w:t>
+              <w:t xml:space="preserve">, Die ganze Anwendung und den Inhalt </w:t>
+            </w:r>
+            <w:proofErr w:type="spellStart"/>
+            <w:r>
+              <w:rPr>
+                <w:rFonts w:ascii="Arial" w:eastAsia="Times New Roman" w:hAnsi="Arial" w:cs="Arial"/>
+                <w:lang w:eastAsia="en-GB"/>
+              </w:rPr>
+              <w:t>aligned</w:t>
+            </w:r>
+            <w:proofErr w:type="spellEnd"/>
+            <w:r>
+              <w:rPr>
+                <w:rFonts w:ascii="Arial" w:eastAsia="Times New Roman" w:hAnsi="Arial" w:cs="Arial"/>
+                <w:lang w:eastAsia="en-GB"/>
+              </w:rPr>
+              <w:t xml:space="preserve"> und ein paar Eigenschaften einzelnen Windows hinzugefügt</w:t>
             </w:r>
             <w:r>
               <w:rPr>
@@ -560,7 +580,23 @@
                 <w:rFonts w:ascii="Arial" w:eastAsia="Times New Roman" w:hAnsi="Arial" w:cs="Arial"/>
                 <w:lang w:eastAsia="en-GB"/>
               </w:rPr>
-              <w:t>Delete Button im rectangle hinzugefügt</w:t>
+              <w:t xml:space="preserve">Delete Button im </w:t>
+            </w:r>
+            <w:proofErr w:type="spellStart"/>
+            <w:r>
+              <w:rPr>
+                <w:rFonts w:ascii="Arial" w:eastAsia="Times New Roman" w:hAnsi="Arial" w:cs="Arial"/>
+                <w:lang w:eastAsia="en-GB"/>
+              </w:rPr>
+              <w:t>rectangle</w:t>
+            </w:r>
+            <w:proofErr w:type="spellEnd"/>
+            <w:r>
+              <w:rPr>
+                <w:rFonts w:ascii="Arial" w:eastAsia="Times New Roman" w:hAnsi="Arial" w:cs="Arial"/>
+                <w:lang w:eastAsia="en-GB"/>
+              </w:rPr>
+              <w:t xml:space="preserve"> hinzugefügt</w:t>
             </w:r>
             <w:r>
               <w:rPr>
@@ -609,6 +645,7 @@
                 <w:lang w:eastAsia="en-GB"/>
               </w:rPr>
             </w:pPr>
+            <w:proofErr w:type="spellStart"/>
             <w:r>
               <w:rPr>
                 <w:rFonts w:ascii="Arial" w:eastAsia="Times New Roman" w:hAnsi="Arial" w:cs="Arial"/>
@@ -616,6 +653,7 @@
               </w:rPr>
               <w:t>Dienstag Vormittag</w:t>
             </w:r>
+            <w:proofErr w:type="spellEnd"/>
           </w:p>
           <w:p>
             <w:pPr>
@@ -737,6 +775,7 @@
                 <w:lang w:eastAsia="en-GB"/>
               </w:rPr>
             </w:pPr>
+            <w:proofErr w:type="spellStart"/>
             <w:r>
               <w:rPr>
                 <w:rFonts w:ascii="Arial" w:eastAsia="Times New Roman" w:hAnsi="Arial" w:cs="Arial"/>
@@ -744,6 +783,7 @@
               </w:rPr>
               <w:t>Dienstag Nachmittag</w:t>
             </w:r>
+            <w:proofErr w:type="spellEnd"/>
           </w:p>
           <w:p>
             <w:pPr>
@@ -783,6 +823,38 @@
                 <w:lang w:eastAsia="en-GB"/>
               </w:rPr>
             </w:pPr>
+            <w:proofErr w:type="spellStart"/>
+            <w:r>
+              <w:rPr>
+                <w:rFonts w:ascii="Arial" w:eastAsia="Times New Roman" w:hAnsi="Arial" w:cs="Arial"/>
+                <w:lang w:eastAsia="en-GB"/>
+              </w:rPr>
+              <w:t>Api</w:t>
+            </w:r>
+            <w:proofErr w:type="spellEnd"/>
+            <w:r>
+              <w:rPr>
+                <w:rFonts w:ascii="Arial" w:eastAsia="Times New Roman" w:hAnsi="Arial" w:cs="Arial"/>
+                <w:lang w:eastAsia="en-GB"/>
+              </w:rPr>
+              <w:t xml:space="preserve"> </w:t>
+            </w:r>
+            <w:proofErr w:type="spellStart"/>
+            <w:r>
+              <w:rPr>
+                <w:rFonts w:ascii="Arial" w:eastAsia="Times New Roman" w:hAnsi="Arial" w:cs="Arial"/>
+                <w:lang w:eastAsia="en-GB"/>
+              </w:rPr>
+              <w:t>calls</w:t>
+            </w:r>
+            <w:proofErr w:type="spellEnd"/>
+            <w:r>
+              <w:rPr>
+                <w:rFonts w:ascii="Arial" w:eastAsia="Times New Roman" w:hAnsi="Arial" w:cs="Arial"/>
+                <w:lang w:eastAsia="en-GB"/>
+              </w:rPr>
+              <w:t xml:space="preserve"> waren aufgebraucht</w:t>
+            </w:r>
           </w:p>
         </w:tc>
         <w:tc>
@@ -804,6 +876,38 @@
                 <w:lang w:eastAsia="en-GB"/>
               </w:rPr>
             </w:pPr>
+            <w:proofErr w:type="spellStart"/>
+            <w:r>
+              <w:rPr>
+                <w:rFonts w:ascii="Arial" w:eastAsia="Times New Roman" w:hAnsi="Arial" w:cs="Arial"/>
+                <w:lang w:eastAsia="en-GB"/>
+              </w:rPr>
+              <w:t>Api</w:t>
+            </w:r>
+            <w:proofErr w:type="spellEnd"/>
+            <w:r>
+              <w:rPr>
+                <w:rFonts w:ascii="Arial" w:eastAsia="Times New Roman" w:hAnsi="Arial" w:cs="Arial"/>
+                <w:lang w:eastAsia="en-GB"/>
+              </w:rPr>
+              <w:t xml:space="preserve"> </w:t>
+            </w:r>
+            <w:proofErr w:type="spellStart"/>
+            <w:r>
+              <w:rPr>
+                <w:rFonts w:ascii="Arial" w:eastAsia="Times New Roman" w:hAnsi="Arial" w:cs="Arial"/>
+                <w:lang w:eastAsia="en-GB"/>
+              </w:rPr>
+              <w:t>calls</w:t>
+            </w:r>
+            <w:proofErr w:type="spellEnd"/>
+            <w:r>
+              <w:rPr>
+                <w:rFonts w:ascii="Arial" w:eastAsia="Times New Roman" w:hAnsi="Arial" w:cs="Arial"/>
+                <w:lang w:eastAsia="en-GB"/>
+              </w:rPr>
+              <w:t xml:space="preserve"> waren aufgebraucht</w:t>
+            </w:r>
           </w:p>
         </w:tc>
       </w:tr>
@@ -830,6 +934,7 @@
                 <w:lang w:eastAsia="en-GB"/>
               </w:rPr>
             </w:pPr>
+            <w:proofErr w:type="spellStart"/>
             <w:r>
               <w:rPr>
                 <w:rFonts w:ascii="Arial" w:eastAsia="Times New Roman" w:hAnsi="Arial" w:cs="Arial"/>
@@ -837,6 +942,7 @@
               </w:rPr>
               <w:t>Mittwoch Vormittag</w:t>
             </w:r>
+            <w:proofErr w:type="spellEnd"/>
           </w:p>
           <w:p>
             <w:pPr>
@@ -876,6 +982,45 @@
                 <w:lang w:eastAsia="en-GB"/>
               </w:rPr>
             </w:pPr>
+            <w:r>
+              <w:rPr>
+                <w:rFonts w:ascii="Arial" w:eastAsia="Times New Roman" w:hAnsi="Arial" w:cs="Arial"/>
+                <w:lang w:eastAsia="en-GB"/>
+              </w:rPr>
+              <w:t>Sonnenaufgang/</w:t>
+            </w:r>
+            <w:proofErr w:type="spellStart"/>
+            <w:r>
+              <w:rPr>
+                <w:rFonts w:ascii="Arial" w:eastAsia="Times New Roman" w:hAnsi="Arial" w:cs="Arial"/>
+                <w:lang w:eastAsia="en-GB"/>
+              </w:rPr>
+              <w:t>untergang</w:t>
+            </w:r>
+            <w:proofErr w:type="spellEnd"/>
+            <w:r>
+              <w:rPr>
+                <w:rFonts w:ascii="Arial" w:eastAsia="Times New Roman" w:hAnsi="Arial" w:cs="Arial"/>
+                <w:lang w:eastAsia="en-GB"/>
+              </w:rPr>
+              <w:t xml:space="preserve"> eingebunden mit Design und </w:t>
+            </w:r>
+            <w:r>
+              <w:rPr>
+                <w:rFonts w:ascii="Arial" w:eastAsia="Times New Roman" w:hAnsi="Arial" w:cs="Arial"/>
+                <w:lang w:eastAsia="en-GB"/>
+              </w:rPr>
+              <w:t xml:space="preserve">ein bisschen </w:t>
+            </w:r>
+            <w:proofErr w:type="spellStart"/>
+            <w:r>
+              <w:rPr>
+                <w:rFonts w:ascii="Arial" w:eastAsia="Times New Roman" w:hAnsi="Arial" w:cs="Arial"/>
+                <w:lang w:eastAsia="en-GB"/>
+              </w:rPr>
+              <w:t>logik</w:t>
+            </w:r>
+            <w:proofErr w:type="spellEnd"/>
           </w:p>
         </w:tc>
         <w:tc>
@@ -897,6 +1042,20 @@
                 <w:lang w:eastAsia="en-GB"/>
               </w:rPr>
             </w:pPr>
+            <w:r>
+              <w:rPr>
+                <w:rFonts w:ascii="Arial" w:eastAsia="Times New Roman" w:hAnsi="Arial" w:cs="Arial"/>
+                <w:lang w:eastAsia="en-GB"/>
+              </w:rPr>
+              <w:t>Datum</w:t>
+            </w:r>
+            <w:r>
+              <w:rPr>
+                <w:rFonts w:ascii="Arial" w:eastAsia="Times New Roman" w:hAnsi="Arial" w:cs="Arial"/>
+                <w:lang w:eastAsia="en-GB"/>
+              </w:rPr>
+              <w:t xml:space="preserve"> vom Amerikanischen zum Deutschen Konvertiert</w:t>
+            </w:r>
           </w:p>
         </w:tc>
       </w:tr>
@@ -923,6 +1082,7 @@
                 <w:lang w:eastAsia="en-GB"/>
               </w:rPr>
             </w:pPr>
+            <w:proofErr w:type="spellStart"/>
             <w:r>
               <w:rPr>
                 <w:rFonts w:ascii="Arial" w:eastAsia="Times New Roman" w:hAnsi="Arial" w:cs="Arial"/>
@@ -930,6 +1090,7 @@
               </w:rPr>
               <w:t>Mittwoch Nachmittag</w:t>
             </w:r>
+            <w:proofErr w:type="spellEnd"/>
           </w:p>
           <w:p>
             <w:pPr>
@@ -969,6 +1130,13 @@
                 <w:lang w:eastAsia="en-GB"/>
               </w:rPr>
             </w:pPr>
+            <w:r>
+              <w:rPr>
+                <w:rFonts w:ascii="Arial" w:eastAsia="Times New Roman" w:hAnsi="Arial" w:cs="Arial"/>
+                <w:lang w:eastAsia="en-GB"/>
+              </w:rPr>
+              <w:t>Sonnen Aufgang/Untergang eingebunden, gewollten Slider nicht hinbekommen</w:t>
+            </w:r>
           </w:p>
         </w:tc>
         <w:tc>
@@ -1016,6 +1184,7 @@
                 <w:lang w:eastAsia="en-GB"/>
               </w:rPr>
             </w:pPr>
+            <w:proofErr w:type="spellStart"/>
             <w:r>
               <w:rPr>
                 <w:rFonts w:ascii="Arial" w:eastAsia="Times New Roman" w:hAnsi="Arial" w:cs="Arial"/>
@@ -1023,6 +1192,7 @@
               </w:rPr>
               <w:t>Donnerstag Vormittag</w:t>
             </w:r>
+            <w:proofErr w:type="spellEnd"/>
           </w:p>
           <w:p>
             <w:pPr>
@@ -1109,6 +1279,7 @@
                 <w:lang w:eastAsia="en-GB"/>
               </w:rPr>
             </w:pPr>
+            <w:proofErr w:type="spellStart"/>
             <w:r>
               <w:rPr>
                 <w:rFonts w:ascii="Arial" w:eastAsia="Times New Roman" w:hAnsi="Arial" w:cs="Arial"/>
@@ -1116,6 +1287,7 @@
               </w:rPr>
               <w:t>Donnerstag Nachmittag</w:t>
             </w:r>
+            <w:proofErr w:type="spellEnd"/>
           </w:p>
           <w:p>
             <w:pPr>
@@ -1202,13 +1374,16 @@
                 <w:lang w:eastAsia="en-GB"/>
               </w:rPr>
             </w:pPr>
-            <w:r>
-              <w:rPr>
-                <w:rFonts w:ascii="Arial" w:eastAsia="Times New Roman" w:hAnsi="Arial" w:cs="Arial"/>
-                <w:lang w:eastAsia="en-GB"/>
-              </w:rPr>
+            <w:proofErr w:type="spellStart"/>
+            <w:r>
+              <w:rPr>
+                <w:rFonts w:ascii="Arial" w:eastAsia="Times New Roman" w:hAnsi="Arial" w:cs="Arial"/>
+                <w:lang w:eastAsia="en-GB"/>
+              </w:rPr>
+              <w:lastRenderedPageBreak/>
               <w:t>Freitag Vormittag</w:t>
             </w:r>
+            <w:proofErr w:type="spellEnd"/>
           </w:p>
           <w:p>
             <w:pPr>
@@ -1295,6 +1470,7 @@
                 <w:lang w:eastAsia="en-GB"/>
               </w:rPr>
             </w:pPr>
+            <w:proofErr w:type="spellStart"/>
             <w:r>
               <w:rPr>
                 <w:rFonts w:ascii="Arial" w:eastAsia="Times New Roman" w:hAnsi="Arial" w:cs="Arial"/>
@@ -1302,6 +1478,7 @@
               </w:rPr>
               <w:t>Freitag Nachmittag</w:t>
             </w:r>
+            <w:proofErr w:type="spellEnd"/>
           </w:p>
           <w:p>
             <w:pPr>

</xml_diff>

<commit_message>
Update LEA1 SS 23 - Tätigkeitsbericht2.docx
</commit_message>
<xml_diff>
--- a/LEA1 SS 23 - Tätigkeitsbericht2.docx
+++ b/LEA1 SS 23 - Tätigkeitsbericht2.docx
@@ -311,7 +311,6 @@
                 <w:lang w:eastAsia="en-GB"/>
               </w:rPr>
             </w:pPr>
-            <w:proofErr w:type="spellStart"/>
             <w:r>
               <w:rPr>
                 <w:rFonts w:ascii="Arial" w:eastAsia="Times New Roman" w:hAnsi="Arial" w:cs="Arial"/>
@@ -319,7 +318,6 @@
               </w:rPr>
               <w:t>Montag Vormittag</w:t>
             </w:r>
-            <w:proofErr w:type="spellEnd"/>
           </w:p>
           <w:p>
             <w:pPr>
@@ -441,7 +439,6 @@
                 <w:lang w:eastAsia="en-GB"/>
               </w:rPr>
             </w:pPr>
-            <w:proofErr w:type="spellStart"/>
             <w:r>
               <w:rPr>
                 <w:rFonts w:ascii="Arial" w:eastAsia="Times New Roman" w:hAnsi="Arial" w:cs="Arial"/>
@@ -449,7 +446,6 @@
               </w:rPr>
               <w:t>Montag Nachmittag</w:t>
             </w:r>
-            <w:proofErr w:type="spellEnd"/>
           </w:p>
           <w:p>
             <w:pPr>
@@ -529,23 +525,7 @@
                 <w:rFonts w:ascii="Arial" w:eastAsia="Times New Roman" w:hAnsi="Arial" w:cs="Arial"/>
                 <w:lang w:eastAsia="en-GB"/>
               </w:rPr>
-              <w:t xml:space="preserve">, Die ganze Anwendung und den Inhalt </w:t>
-            </w:r>
-            <w:proofErr w:type="spellStart"/>
-            <w:r>
-              <w:rPr>
-                <w:rFonts w:ascii="Arial" w:eastAsia="Times New Roman" w:hAnsi="Arial" w:cs="Arial"/>
-                <w:lang w:eastAsia="en-GB"/>
-              </w:rPr>
-              <w:t>aligned</w:t>
-            </w:r>
-            <w:proofErr w:type="spellEnd"/>
-            <w:r>
-              <w:rPr>
-                <w:rFonts w:ascii="Arial" w:eastAsia="Times New Roman" w:hAnsi="Arial" w:cs="Arial"/>
-                <w:lang w:eastAsia="en-GB"/>
-              </w:rPr>
-              <w:t xml:space="preserve"> und ein paar Eigenschaften einzelnen Windows hinzugefügt</w:t>
+              <w:t>, Die ganze Anwendung und den Inhalt aligned und ein paar Eigenschaften einzelnen Windows hinzugefügt</w:t>
             </w:r>
             <w:r>
               <w:rPr>
@@ -580,23 +560,7 @@
                 <w:rFonts w:ascii="Arial" w:eastAsia="Times New Roman" w:hAnsi="Arial" w:cs="Arial"/>
                 <w:lang w:eastAsia="en-GB"/>
               </w:rPr>
-              <w:t xml:space="preserve">Delete Button im </w:t>
-            </w:r>
-            <w:proofErr w:type="spellStart"/>
-            <w:r>
-              <w:rPr>
-                <w:rFonts w:ascii="Arial" w:eastAsia="Times New Roman" w:hAnsi="Arial" w:cs="Arial"/>
-                <w:lang w:eastAsia="en-GB"/>
-              </w:rPr>
-              <w:t>rectangle</w:t>
-            </w:r>
-            <w:proofErr w:type="spellEnd"/>
-            <w:r>
-              <w:rPr>
-                <w:rFonts w:ascii="Arial" w:eastAsia="Times New Roman" w:hAnsi="Arial" w:cs="Arial"/>
-                <w:lang w:eastAsia="en-GB"/>
-              </w:rPr>
-              <w:t xml:space="preserve"> hinzugefügt</w:t>
+              <w:t>Delete Button im rectangle hinzugefügt</w:t>
             </w:r>
             <w:r>
               <w:rPr>
@@ -645,7 +609,6 @@
                 <w:lang w:eastAsia="en-GB"/>
               </w:rPr>
             </w:pPr>
-            <w:proofErr w:type="spellStart"/>
             <w:r>
               <w:rPr>
                 <w:rFonts w:ascii="Arial" w:eastAsia="Times New Roman" w:hAnsi="Arial" w:cs="Arial"/>
@@ -653,7 +616,6 @@
               </w:rPr>
               <w:t>Dienstag Vormittag</w:t>
             </w:r>
-            <w:proofErr w:type="spellEnd"/>
           </w:p>
           <w:p>
             <w:pPr>
@@ -775,7 +737,6 @@
                 <w:lang w:eastAsia="en-GB"/>
               </w:rPr>
             </w:pPr>
-            <w:proofErr w:type="spellStart"/>
             <w:r>
               <w:rPr>
                 <w:rFonts w:ascii="Arial" w:eastAsia="Times New Roman" w:hAnsi="Arial" w:cs="Arial"/>
@@ -783,7 +744,6 @@
               </w:rPr>
               <w:t>Dienstag Nachmittag</w:t>
             </w:r>
-            <w:proofErr w:type="spellEnd"/>
           </w:p>
           <w:p>
             <w:pPr>
@@ -823,37 +783,12 @@
                 <w:lang w:eastAsia="en-GB"/>
               </w:rPr>
             </w:pPr>
-            <w:proofErr w:type="spellStart"/>
-            <w:r>
-              <w:rPr>
-                <w:rFonts w:ascii="Arial" w:eastAsia="Times New Roman" w:hAnsi="Arial" w:cs="Arial"/>
-                <w:lang w:eastAsia="en-GB"/>
-              </w:rPr>
-              <w:t>Api</w:t>
-            </w:r>
-            <w:proofErr w:type="spellEnd"/>
-            <w:r>
-              <w:rPr>
-                <w:rFonts w:ascii="Arial" w:eastAsia="Times New Roman" w:hAnsi="Arial" w:cs="Arial"/>
-                <w:lang w:eastAsia="en-GB"/>
-              </w:rPr>
-              <w:t xml:space="preserve"> </w:t>
-            </w:r>
-            <w:proofErr w:type="spellStart"/>
-            <w:r>
-              <w:rPr>
-                <w:rFonts w:ascii="Arial" w:eastAsia="Times New Roman" w:hAnsi="Arial" w:cs="Arial"/>
-                <w:lang w:eastAsia="en-GB"/>
-              </w:rPr>
-              <w:t>calls</w:t>
-            </w:r>
-            <w:proofErr w:type="spellEnd"/>
-            <w:r>
-              <w:rPr>
-                <w:rFonts w:ascii="Arial" w:eastAsia="Times New Roman" w:hAnsi="Arial" w:cs="Arial"/>
-                <w:lang w:eastAsia="en-GB"/>
-              </w:rPr>
-              <w:t xml:space="preserve"> waren aufgebraucht</w:t>
+            <w:r>
+              <w:rPr>
+                <w:rFonts w:ascii="Arial" w:eastAsia="Times New Roman" w:hAnsi="Arial" w:cs="Arial"/>
+                <w:lang w:eastAsia="en-GB"/>
+              </w:rPr>
+              <w:t>Api calls waren aufgebraucht</w:t>
             </w:r>
           </w:p>
         </w:tc>
@@ -876,37 +811,12 @@
                 <w:lang w:eastAsia="en-GB"/>
               </w:rPr>
             </w:pPr>
-            <w:proofErr w:type="spellStart"/>
-            <w:r>
-              <w:rPr>
-                <w:rFonts w:ascii="Arial" w:eastAsia="Times New Roman" w:hAnsi="Arial" w:cs="Arial"/>
-                <w:lang w:eastAsia="en-GB"/>
-              </w:rPr>
-              <w:t>Api</w:t>
-            </w:r>
-            <w:proofErr w:type="spellEnd"/>
-            <w:r>
-              <w:rPr>
-                <w:rFonts w:ascii="Arial" w:eastAsia="Times New Roman" w:hAnsi="Arial" w:cs="Arial"/>
-                <w:lang w:eastAsia="en-GB"/>
-              </w:rPr>
-              <w:t xml:space="preserve"> </w:t>
-            </w:r>
-            <w:proofErr w:type="spellStart"/>
-            <w:r>
-              <w:rPr>
-                <w:rFonts w:ascii="Arial" w:eastAsia="Times New Roman" w:hAnsi="Arial" w:cs="Arial"/>
-                <w:lang w:eastAsia="en-GB"/>
-              </w:rPr>
-              <w:t>calls</w:t>
-            </w:r>
-            <w:proofErr w:type="spellEnd"/>
-            <w:r>
-              <w:rPr>
-                <w:rFonts w:ascii="Arial" w:eastAsia="Times New Roman" w:hAnsi="Arial" w:cs="Arial"/>
-                <w:lang w:eastAsia="en-GB"/>
-              </w:rPr>
-              <w:t xml:space="preserve"> waren aufgebraucht</w:t>
+            <w:r>
+              <w:rPr>
+                <w:rFonts w:ascii="Arial" w:eastAsia="Times New Roman" w:hAnsi="Arial" w:cs="Arial"/>
+                <w:lang w:eastAsia="en-GB"/>
+              </w:rPr>
+              <w:t>Api calls waren aufgebraucht</w:t>
             </w:r>
           </w:p>
         </w:tc>
@@ -934,7 +844,6 @@
                 <w:lang w:eastAsia="en-GB"/>
               </w:rPr>
             </w:pPr>
-            <w:proofErr w:type="spellStart"/>
             <w:r>
               <w:rPr>
                 <w:rFonts w:ascii="Arial" w:eastAsia="Times New Roman" w:hAnsi="Arial" w:cs="Arial"/>
@@ -942,7 +851,6 @@
               </w:rPr>
               <w:t>Mittwoch Vormittag</w:t>
             </w:r>
-            <w:proofErr w:type="spellEnd"/>
           </w:p>
           <w:p>
             <w:pPr>
@@ -987,40 +895,15 @@
                 <w:rFonts w:ascii="Arial" w:eastAsia="Times New Roman" w:hAnsi="Arial" w:cs="Arial"/>
                 <w:lang w:eastAsia="en-GB"/>
               </w:rPr>
-              <w:t>Sonnenaufgang/</w:t>
-            </w:r>
-            <w:proofErr w:type="spellStart"/>
-            <w:r>
-              <w:rPr>
-                <w:rFonts w:ascii="Arial" w:eastAsia="Times New Roman" w:hAnsi="Arial" w:cs="Arial"/>
-                <w:lang w:eastAsia="en-GB"/>
-              </w:rPr>
-              <w:t>untergang</w:t>
-            </w:r>
-            <w:proofErr w:type="spellEnd"/>
-            <w:r>
-              <w:rPr>
-                <w:rFonts w:ascii="Arial" w:eastAsia="Times New Roman" w:hAnsi="Arial" w:cs="Arial"/>
-                <w:lang w:eastAsia="en-GB"/>
-              </w:rPr>
-              <w:t xml:space="preserve"> eingebunden mit Design und </w:t>
-            </w:r>
-            <w:r>
-              <w:rPr>
-                <w:rFonts w:ascii="Arial" w:eastAsia="Times New Roman" w:hAnsi="Arial" w:cs="Arial"/>
-                <w:lang w:eastAsia="en-GB"/>
-              </w:rPr>
-              <w:t xml:space="preserve">ein bisschen </w:t>
-            </w:r>
-            <w:proofErr w:type="spellStart"/>
-            <w:r>
-              <w:rPr>
-                <w:rFonts w:ascii="Arial" w:eastAsia="Times New Roman" w:hAnsi="Arial" w:cs="Arial"/>
-                <w:lang w:eastAsia="en-GB"/>
-              </w:rPr>
-              <w:t>logik</w:t>
-            </w:r>
-            <w:proofErr w:type="spellEnd"/>
+              <w:t xml:space="preserve">Sonnenaufgang/untergang eingebunden mit Design und </w:t>
+            </w:r>
+            <w:r>
+              <w:rPr>
+                <w:rFonts w:ascii="Arial" w:eastAsia="Times New Roman" w:hAnsi="Arial" w:cs="Arial"/>
+                <w:lang w:eastAsia="en-GB"/>
+              </w:rPr>
+              <w:t>ein bisschen logik</w:t>
+            </w:r>
           </w:p>
         </w:tc>
         <w:tc>
@@ -1054,17 +937,8 @@
                 <w:rFonts w:ascii="Arial" w:eastAsia="Times New Roman" w:hAnsi="Arial" w:cs="Arial"/>
                 <w:lang w:eastAsia="en-GB"/>
               </w:rPr>
-              <w:t xml:space="preserve"> vom Amerikanischen zum Deutschen </w:t>
-            </w:r>
-            <w:proofErr w:type="gramStart"/>
-            <w:r>
-              <w:rPr>
-                <w:rFonts w:ascii="Arial" w:eastAsia="Times New Roman" w:hAnsi="Arial" w:cs="Arial"/>
-                <w:lang w:eastAsia="en-GB"/>
-              </w:rPr>
-              <w:t>Konvertiert</w:t>
-            </w:r>
-            <w:proofErr w:type="gramEnd"/>
+              <w:t xml:space="preserve"> vom Amerikanischen zum Deutschen Konvertiert</w:t>
+            </w:r>
           </w:p>
         </w:tc>
       </w:tr>
@@ -1091,7 +965,6 @@
                 <w:lang w:eastAsia="en-GB"/>
               </w:rPr>
             </w:pPr>
-            <w:proofErr w:type="spellStart"/>
             <w:r>
               <w:rPr>
                 <w:rFonts w:ascii="Arial" w:eastAsia="Times New Roman" w:hAnsi="Arial" w:cs="Arial"/>
@@ -1099,7 +972,6 @@
               </w:rPr>
               <w:t>Mittwoch Nachmittag</w:t>
             </w:r>
-            <w:proofErr w:type="spellEnd"/>
           </w:p>
           <w:p>
             <w:pPr>
@@ -1160,73 +1032,32 @@
                 <w:rFonts w:ascii="Arial" w:eastAsia="Times New Roman" w:hAnsi="Arial" w:cs="Arial"/>
                 <w:lang w:eastAsia="en-GB"/>
               </w:rPr>
-              <w:t xml:space="preserve">Design der </w:t>
-            </w:r>
-            <w:proofErr w:type="spellStart"/>
-            <w:r>
-              <w:rPr>
-                <w:rFonts w:ascii="Arial" w:eastAsia="Times New Roman" w:hAnsi="Arial" w:cs="Arial"/>
-                <w:lang w:eastAsia="en-GB"/>
-              </w:rPr>
-              <w:t>Data.xaml</w:t>
-            </w:r>
-            <w:proofErr w:type="spellEnd"/>
-            <w:r>
-              <w:rPr>
-                <w:rFonts w:ascii="Arial" w:eastAsia="Times New Roman" w:hAnsi="Arial" w:cs="Arial"/>
-                <w:lang w:eastAsia="en-GB"/>
-              </w:rPr>
-              <w:t xml:space="preserve"> überarbeitet</w:t>
-            </w:r>
-          </w:p>
-          <w:p>
-            <w:pPr>
-              <w:spacing w:before="100" w:beforeAutospacing="1"/>
-              <w:rPr>
-                <w:rFonts w:ascii="Arial" w:eastAsia="Times New Roman" w:hAnsi="Arial" w:cs="Arial"/>
-                <w:lang w:eastAsia="en-GB"/>
-              </w:rPr>
-            </w:pPr>
-          </w:p>
-          <w:p>
-            <w:pPr>
-              <w:spacing w:before="100" w:beforeAutospacing="1"/>
-              <w:rPr>
-                <w:rFonts w:ascii="Arial" w:eastAsia="Times New Roman" w:hAnsi="Arial" w:cs="Arial"/>
-                <w:lang w:eastAsia="en-GB"/>
-              </w:rPr>
-            </w:pPr>
-            <w:r>
-              <w:rPr>
-                <w:rFonts w:ascii="Arial" w:eastAsia="Times New Roman" w:hAnsi="Arial" w:cs="Arial"/>
-                <w:lang w:eastAsia="en-GB"/>
-              </w:rPr>
-              <w:t xml:space="preserve">Strg + L Hotkey </w:t>
-            </w:r>
-            <w:proofErr w:type="gramStart"/>
-            <w:r>
-              <w:rPr>
-                <w:rFonts w:ascii="Arial" w:eastAsia="Times New Roman" w:hAnsi="Arial" w:cs="Arial"/>
-                <w:lang w:eastAsia="en-GB"/>
-              </w:rPr>
-              <w:t xml:space="preserve">zum </w:t>
-            </w:r>
-            <w:proofErr w:type="spellStart"/>
-            <w:r>
-              <w:rPr>
-                <w:rFonts w:ascii="Arial" w:eastAsia="Times New Roman" w:hAnsi="Arial" w:cs="Arial"/>
-                <w:lang w:eastAsia="en-GB"/>
-              </w:rPr>
-              <w:t>öffnen</w:t>
-            </w:r>
-            <w:proofErr w:type="spellEnd"/>
-            <w:proofErr w:type="gramEnd"/>
-            <w:r>
-              <w:rPr>
-                <w:rFonts w:ascii="Arial" w:eastAsia="Times New Roman" w:hAnsi="Arial" w:cs="Arial"/>
-                <w:lang w:eastAsia="en-GB"/>
-              </w:rPr>
-              <w:t xml:space="preserve"> des Dialog Fensters hinzugefügt</w:t>
+              <w:t>Design der Data.xaml überarbeitet</w:t>
+            </w:r>
+          </w:p>
+          <w:p>
+            <w:pPr>
+              <w:spacing w:before="100" w:beforeAutospacing="1"/>
+              <w:rPr>
+                <w:rFonts w:ascii="Arial" w:eastAsia="Times New Roman" w:hAnsi="Arial" w:cs="Arial"/>
+                <w:lang w:eastAsia="en-GB"/>
+              </w:rPr>
+            </w:pPr>
+          </w:p>
+          <w:p>
+            <w:pPr>
+              <w:spacing w:before="100" w:beforeAutospacing="1"/>
+              <w:rPr>
+                <w:rFonts w:ascii="Arial" w:eastAsia="Times New Roman" w:hAnsi="Arial" w:cs="Arial"/>
+                <w:lang w:eastAsia="en-GB"/>
+              </w:rPr>
+            </w:pPr>
+            <w:r>
+              <w:rPr>
+                <w:rFonts w:ascii="Arial" w:eastAsia="Times New Roman" w:hAnsi="Arial" w:cs="Arial"/>
+                <w:lang w:eastAsia="en-GB"/>
+              </w:rPr>
+              <w:t>Strg + L Hotkey zum öffnen des Dialog Fensters hinzugefügt</w:t>
             </w:r>
           </w:p>
         </w:tc>
@@ -1249,23 +1080,12 @@
                 <w:lang w:eastAsia="en-GB"/>
               </w:rPr>
             </w:pPr>
-            <w:proofErr w:type="spellStart"/>
-            <w:proofErr w:type="gramStart"/>
-            <w:r>
-              <w:rPr>
-                <w:rFonts w:ascii="Arial" w:eastAsia="Times New Roman" w:hAnsi="Arial" w:cs="Arial"/>
-                <w:lang w:eastAsia="en-GB"/>
-              </w:rPr>
-              <w:t>Sunrise,sunset</w:t>
-            </w:r>
-            <w:proofErr w:type="spellEnd"/>
-            <w:proofErr w:type="gramEnd"/>
-            <w:r>
-              <w:rPr>
-                <w:rFonts w:ascii="Arial" w:eastAsia="Times New Roman" w:hAnsi="Arial" w:cs="Arial"/>
-                <w:lang w:eastAsia="en-GB"/>
-              </w:rPr>
-              <w:t xml:space="preserve"> Bild hinzugefügt</w:t>
+            <w:r>
+              <w:rPr>
+                <w:rFonts w:ascii="Arial" w:eastAsia="Times New Roman" w:hAnsi="Arial" w:cs="Arial"/>
+                <w:lang w:eastAsia="en-GB"/>
+              </w:rPr>
+              <w:t>Sunrise,sunset Bild hinzugefügt</w:t>
             </w:r>
             <w:r>
               <w:rPr>
@@ -1300,7 +1120,6 @@
                 <w:lang w:eastAsia="en-GB"/>
               </w:rPr>
             </w:pPr>
-            <w:proofErr w:type="spellStart"/>
             <w:r>
               <w:rPr>
                 <w:rFonts w:ascii="Arial" w:eastAsia="Times New Roman" w:hAnsi="Arial" w:cs="Arial"/>
@@ -1309,7 +1128,6 @@
               <w:lastRenderedPageBreak/>
               <w:t>Donnerstag Vormittag</w:t>
             </w:r>
-            <w:proofErr w:type="spellEnd"/>
           </w:p>
           <w:p>
             <w:pPr>
@@ -1349,6 +1167,13 @@
                 <w:lang w:eastAsia="en-GB"/>
               </w:rPr>
             </w:pPr>
+            <w:r>
+              <w:rPr>
+                <w:rFonts w:ascii="Arial" w:eastAsia="Times New Roman" w:hAnsi="Arial" w:cs="Arial"/>
+                <w:lang w:eastAsia="en-GB"/>
+              </w:rPr>
+              <w:t>Design aller xaml Dateien überarbeitet und alle einheitlich angepasst</w:t>
+            </w:r>
           </w:p>
         </w:tc>
         <w:tc>
@@ -1370,6 +1195,13 @@
                 <w:lang w:eastAsia="en-GB"/>
               </w:rPr>
             </w:pPr>
+            <w:r>
+              <w:rPr>
+                <w:rFonts w:ascii="Arial" w:eastAsia="Times New Roman" w:hAnsi="Arial" w:cs="Arial"/>
+                <w:lang w:eastAsia="en-GB"/>
+              </w:rPr>
+              <w:t>Angefangen mit der Doku</w:t>
+            </w:r>
           </w:p>
         </w:tc>
       </w:tr>
@@ -1396,7 +1228,6 @@
                 <w:lang w:eastAsia="en-GB"/>
               </w:rPr>
             </w:pPr>
-            <w:proofErr w:type="spellStart"/>
             <w:r>
               <w:rPr>
                 <w:rFonts w:ascii="Arial" w:eastAsia="Times New Roman" w:hAnsi="Arial" w:cs="Arial"/>
@@ -1404,7 +1235,6 @@
               </w:rPr>
               <w:t>Donnerstag Nachmittag</w:t>
             </w:r>
-            <w:proofErr w:type="spellEnd"/>
           </w:p>
           <w:p>
             <w:pPr>
@@ -1491,7 +1321,6 @@
                 <w:lang w:eastAsia="en-GB"/>
               </w:rPr>
             </w:pPr>
-            <w:proofErr w:type="spellStart"/>
             <w:r>
               <w:rPr>
                 <w:rFonts w:ascii="Arial" w:eastAsia="Times New Roman" w:hAnsi="Arial" w:cs="Arial"/>
@@ -1499,7 +1328,6 @@
               </w:rPr>
               <w:t>Freitag Vormittag</w:t>
             </w:r>
-            <w:proofErr w:type="spellEnd"/>
           </w:p>
           <w:p>
             <w:pPr>
@@ -1586,7 +1414,6 @@
                 <w:lang w:eastAsia="en-GB"/>
               </w:rPr>
             </w:pPr>
-            <w:proofErr w:type="spellStart"/>
             <w:r>
               <w:rPr>
                 <w:rFonts w:ascii="Arial" w:eastAsia="Times New Roman" w:hAnsi="Arial" w:cs="Arial"/>
@@ -1594,7 +1421,6 @@
               </w:rPr>
               <w:t>Freitag Nachmittag</w:t>
             </w:r>
-            <w:proofErr w:type="spellEnd"/>
           </w:p>
           <w:p>
             <w:pPr>
@@ -2517,6 +2343,21 @@
 </file>
 
 <file path=customXml/item1.xml><?xml version="1.0" encoding="utf-8"?>
+<?mso-contentType ?>
+<FormTemplates xmlns="http://schemas.microsoft.com/sharepoint/v3/contenttype/forms">
+  <Display>DocumentLibraryForm</Display>
+  <Edit>DocumentLibraryForm</Edit>
+  <New>DocumentLibraryForm</New>
+</FormTemplates>
+</file>
+
+<file path=customXml/item2.xml><?xml version="1.0" encoding="utf-8"?>
+<p:properties xmlns:p="http://schemas.microsoft.com/office/2006/metadata/properties" xmlns:xsi="http://www.w3.org/2001/XMLSchema-instance" xmlns:pc="http://schemas.microsoft.com/office/infopath/2007/PartnerControls">
+  <documentManagement/>
+</p:properties>
+</file>
+
+<file path=customXml/item3.xml><?xml version="1.0" encoding="utf-8"?>
 <ct:contentTypeSchema xmlns:ct="http://schemas.microsoft.com/office/2006/metadata/contentType" xmlns:ma="http://schemas.microsoft.com/office/2006/metadata/properties/metaAttributes" ct:_="" ma:_="" ma:contentTypeName="Dokument" ma:contentTypeID="0x0101000E30DB3ACEB596449113E5844A5403C4" ma:contentTypeVersion="4" ma:contentTypeDescription="Ein neues Dokument erstellen." ma:contentTypeScope="" ma:versionID="9134900d69bce28703dd6708735f5571">
   <xsd:schema xmlns:xsd="http://www.w3.org/2001/XMLSchema" xmlns:xs="http://www.w3.org/2001/XMLSchema" xmlns:p="http://schemas.microsoft.com/office/2006/metadata/properties" xmlns:ns2="24e4c8b6-8f07-43f3-94cf-d50b581093ae" targetNamespace="http://schemas.microsoft.com/office/2006/metadata/properties" ma:root="true" ma:fieldsID="247d96fcc21541bae7f56371cd3df9d1" ns2:_="">
     <xsd:import namespace="24e4c8b6-8f07-43f3-94cf-d50b581093ae"/>
@@ -2660,22 +2501,24 @@
 </ct:contentTypeSchema>
 </file>
 
-<file path=customXml/item2.xml><?xml version="1.0" encoding="utf-8"?>
-<p:properties xmlns:p="http://schemas.microsoft.com/office/2006/metadata/properties" xmlns:xsi="http://www.w3.org/2001/XMLSchema-instance" xmlns:pc="http://schemas.microsoft.com/office/infopath/2007/PartnerControls">
-  <documentManagement/>
-</p:properties>
+<file path=customXml/itemProps1.xml><?xml version="1.0" encoding="utf-8"?>
+<ds:datastoreItem xmlns:ds="http://schemas.openxmlformats.org/officeDocument/2006/customXml" ds:itemID="{EE2F60F9-F6DB-4DC8-A225-08396EC05567}">
+  <ds:schemaRefs>
+    <ds:schemaRef ds:uri="http://schemas.microsoft.com/sharepoint/v3/contenttype/forms"/>
+  </ds:schemaRefs>
+</ds:datastoreItem>
 </file>
 
-<file path=customXml/item3.xml><?xml version="1.0" encoding="utf-8"?>
-<?mso-contentType ?>
-<FormTemplates xmlns="http://schemas.microsoft.com/sharepoint/v3/contenttype/forms">
-  <Display>DocumentLibraryForm</Display>
-  <Edit>DocumentLibraryForm</Edit>
-  <New>DocumentLibraryForm</New>
-</FormTemplates>
+<file path=customXml/itemProps2.xml><?xml version="1.0" encoding="utf-8"?>
+<ds:datastoreItem xmlns:ds="http://schemas.openxmlformats.org/officeDocument/2006/customXml" ds:itemID="{7FCF4B98-2EA5-4852-B7DC-62C76A7D04D2}">
+  <ds:schemaRefs>
+    <ds:schemaRef ds:uri="http://schemas.microsoft.com/office/2006/metadata/properties"/>
+    <ds:schemaRef ds:uri="http://schemas.microsoft.com/office/infopath/2007/PartnerControls"/>
+  </ds:schemaRefs>
+</ds:datastoreItem>
 </file>
 
-<file path=customXml/itemProps1.xml><?xml version="1.0" encoding="utf-8"?>
+<file path=customXml/itemProps3.xml><?xml version="1.0" encoding="utf-8"?>
 <ds:datastoreItem xmlns:ds="http://schemas.openxmlformats.org/officeDocument/2006/customXml" ds:itemID="{A94C30D2-4760-427B-9BD7-DB9E39CD466C}">
   <ds:schemaRefs>
     <ds:schemaRef ds:uri="http://schemas.microsoft.com/office/2006/metadata/contentType"/>
@@ -2691,21 +2534,4 @@
     <ds:schemaRef ds:uri="http://schemas.microsoft.com/internal/obd"/>
   </ds:schemaRefs>
 </ds:datastoreItem>
-</file>
-
-<file path=customXml/itemProps2.xml><?xml version="1.0" encoding="utf-8"?>
-<ds:datastoreItem xmlns:ds="http://schemas.openxmlformats.org/officeDocument/2006/customXml" ds:itemID="{7FCF4B98-2EA5-4852-B7DC-62C76A7D04D2}">
-  <ds:schemaRefs>
-    <ds:schemaRef ds:uri="http://schemas.microsoft.com/office/2006/metadata/properties"/>
-    <ds:schemaRef ds:uri="http://schemas.microsoft.com/office/infopath/2007/PartnerControls"/>
-  </ds:schemaRefs>
-</ds:datastoreItem>
-</file>
-
-<file path=customXml/itemProps3.xml><?xml version="1.0" encoding="utf-8"?>
-<ds:datastoreItem xmlns:ds="http://schemas.openxmlformats.org/officeDocument/2006/customXml" ds:itemID="{EE2F60F9-F6DB-4DC8-A225-08396EC05567}">
-  <ds:schemaRefs>
-    <ds:schemaRef ds:uri="http://schemas.microsoft.com/sharepoint/v3/contenttype/forms"/>
-  </ds:schemaRefs>
-</ds:datastoreItem>
 </file>
</xml_diff>